<commit_message>
Making a reservation generator class
This class will be used for testing purposes
</commit_message>
<xml_diff>
--- a/CRC.docx
+++ b/CRC.docx
@@ -1,6 +1,6 @@
 
 <file path=word/document.xml><?xml version="1.0" encoding="utf-8"?>
-<w:document xmlns:wpc="http://schemas.microsoft.com/office/word/2010/wordprocessingCanvas" xmlns:cx="http://schemas.microsoft.com/office/drawing/2014/chartex" xmlns:cx1="http://schemas.microsoft.com/office/drawing/2015/9/8/chartex" xmlns:cx2="http://schemas.microsoft.com/office/drawing/2015/10/21/chartex" xmlns:cx3="http://schemas.microsoft.com/office/drawing/2016/5/9/chartex" xmlns:cx4="http://schemas.microsoft.com/office/drawing/2016/5/10/chartex" xmlns:cx5="http://schemas.microsoft.com/office/drawing/2016/5/11/chartex" xmlns:cx6="http://schemas.microsoft.com/office/drawing/2016/5/12/chartex" xmlns:cx7="http://schemas.microsoft.com/office/drawing/2016/5/13/chartex" xmlns:cx8="http://schemas.microsoft.com/office/drawing/2016/5/14/chartex" xmlns:mc="http://schemas.openxmlformats.org/markup-compatibility/2006" xmlns:aink="http://schemas.microsoft.com/office/drawing/2016/ink" xmlns:am3d="http://schemas.microsoft.com/office/drawing/2017/model3d" xmlns:o="urn:schemas-microsoft-com:office:office" xmlns:r="http://schemas.openxmlformats.org/officeDocument/2006/relationships" xmlns:m="http://schemas.openxmlformats.org/officeDocument/2006/math" xmlns:v="urn:schemas-microsoft-com:vml" xmlns:wp14="http://schemas.microsoft.com/office/word/2010/wordprocessingDrawing" xmlns:wp="http://schemas.openxmlformats.org/drawingml/2006/wordprocessingDrawing" xmlns:w10="urn:schemas-microsoft-com:office:word" xmlns:w="http://schemas.openxmlformats.org/wordprocessingml/2006/main" xmlns:w14="http://schemas.microsoft.com/office/word/2010/wordml" xmlns:w15="http://schemas.microsoft.com/office/word/2012/wordml" xmlns:w16cex="http://schemas.microsoft.com/office/word/2018/wordml/cex" xmlns:w16cid="http://schemas.microsoft.com/office/word/2016/wordml/cid" xmlns:w16="http://schemas.microsoft.com/office/word/2018/wordml" xmlns:w16se="http://schemas.microsoft.com/office/word/2015/wordml/symex" xmlns:wpg="http://schemas.microsoft.com/office/word/2010/wordprocessingGroup" xmlns:wpi="http://schemas.microsoft.com/office/word/2010/wordprocessingInk" xmlns:wne="http://schemas.microsoft.com/office/word/2006/wordml" xmlns:wps="http://schemas.microsoft.com/office/word/2010/wordprocessingShape" mc:Ignorable="w14 w15 w16se w16cid w16 w16cex wp14">
+<w:document xmlns:wpc="http://schemas.microsoft.com/office/word/2010/wordprocessingCanvas" xmlns:cx="http://schemas.microsoft.com/office/drawing/2014/chartex" xmlns:cx1="http://schemas.microsoft.com/office/drawing/2015/9/8/chartex" xmlns:cx2="http://schemas.microsoft.com/office/drawing/2015/10/21/chartex" xmlns:cx3="http://schemas.microsoft.com/office/drawing/2016/5/9/chartex" xmlns:cx4="http://schemas.microsoft.com/office/drawing/2016/5/10/chartex" xmlns:cx5="http://schemas.microsoft.com/office/drawing/2016/5/11/chartex" xmlns:cx6="http://schemas.microsoft.com/office/drawing/2016/5/12/chartex" xmlns:cx7="http://schemas.microsoft.com/office/drawing/2016/5/13/chartex" xmlns:cx8="http://schemas.microsoft.com/office/drawing/2016/5/14/chartex" xmlns:mc="http://schemas.openxmlformats.org/markup-compatibility/2006" xmlns:aink="http://schemas.microsoft.com/office/drawing/2016/ink" xmlns:am3d="http://schemas.microsoft.com/office/drawing/2017/model3d" xmlns:o="urn:schemas-microsoft-com:office:office" xmlns:r="http://schemas.openxmlformats.org/officeDocument/2006/relationships" xmlns:m="http://schemas.openxmlformats.org/officeDocument/2006/math" xmlns:v="urn:schemas-microsoft-com:vml" xmlns:wp14="http://schemas.microsoft.com/office/word/2010/wordprocessingDrawing" xmlns:wp="http://schemas.openxmlformats.org/drawingml/2006/wordprocessingDrawing" xmlns:w10="urn:schemas-microsoft-com:office:word" xmlns:w="http://schemas.openxmlformats.org/wordprocessingml/2006/main" xmlns:w14="http://schemas.microsoft.com/office/word/2010/wordml" xmlns:w15="http://schemas.microsoft.com/office/word/2012/wordml" xmlns:w16cex="http://schemas.microsoft.com/office/word/2018/wordml/cex" xmlns:w16cid="http://schemas.microsoft.com/office/word/2016/wordml/cid" xmlns:w16="http://schemas.microsoft.com/office/word/2018/wordml" xmlns:w16sdtdh="http://schemas.microsoft.com/office/word/2020/wordml/sdtdatahash" xmlns:w16se="http://schemas.microsoft.com/office/word/2015/wordml/symex" xmlns:wpg="http://schemas.microsoft.com/office/word/2010/wordprocessingGroup" xmlns:wpi="http://schemas.microsoft.com/office/word/2010/wordprocessingInk" xmlns:wne="http://schemas.microsoft.com/office/word/2006/wordml" xmlns:wps="http://schemas.microsoft.com/office/word/2010/wordprocessingShape" mc:Ignorable="w14 w15 w16se w16cid w16 w16cex w16sdtdh wp14">
   <w:body>
     <w:p>
       <w:pPr>
@@ -31,25 +31,26 @@
         <w:tblLook w:val="04A0" w:firstRow="1" w:lastRow="0" w:firstColumn="1" w:lastColumn="0" w:noHBand="0" w:noVBand="1"/>
       </w:tblPr>
       <w:tblGrid>
-        <w:gridCol w:w="9350"/>
+        <w:gridCol w:w="4531"/>
+        <w:gridCol w:w="4819"/>
       </w:tblGrid>
       <w:tr>
         <w:tc>
           <w:tcPr>
             <w:tcW w:w="9350" w:type="dxa"/>
-          </w:tcPr>
-          <w:p>
-            <w:pPr>
-              <w:jc w:val="center"/>
-              <w:rPr>
-                <w:b/>
-                <w:bCs/>
-                <w:sz w:val="40"/>
-                <w:szCs w:val="40"/>
-                <w:lang w:val="en-IE"/>
-              </w:rPr>
-            </w:pPr>
-            <w:proofErr w:type="spellStart"/>
+            <w:gridSpan w:val="2"/>
+          </w:tcPr>
+          <w:p>
+            <w:pPr>
+              <w:jc w:val="center"/>
+              <w:rPr>
+                <w:b/>
+                <w:bCs/>
+                <w:sz w:val="40"/>
+                <w:szCs w:val="40"/>
+                <w:lang w:val="en-IE"/>
+              </w:rPr>
+            </w:pPr>
             <w:r>
               <w:rPr>
                 <w:b/>
@@ -60,45 +61,102 @@
               </w:rPr>
               <w:t>DataAnalysis</w:t>
             </w:r>
-            <w:proofErr w:type="spellEnd"/>
-          </w:p>
-        </w:tc>
-      </w:tr>
-      <w:tr>
-        <w:tc>
-          <w:tcPr>
-            <w:tcW w:w="9350" w:type="dxa"/>
-          </w:tcPr>
-          <w:p>
-            <w:pPr>
-              <w:jc w:val="center"/>
-              <w:rPr>
-                <w:b/>
-                <w:bCs/>
-                <w:sz w:val="40"/>
-                <w:szCs w:val="40"/>
-                <w:lang w:val="en-IE"/>
-              </w:rPr>
-            </w:pPr>
-          </w:p>
-        </w:tc>
-      </w:tr>
-      <w:tr>
-        <w:tc>
-          <w:tcPr>
-            <w:tcW w:w="9350" w:type="dxa"/>
-          </w:tcPr>
-          <w:p>
-            <w:pPr>
-              <w:jc w:val="center"/>
-              <w:rPr>
-                <w:b/>
-                <w:bCs/>
-                <w:sz w:val="40"/>
-                <w:szCs w:val="40"/>
-                <w:lang w:val="en-IE"/>
-              </w:rPr>
-            </w:pPr>
+          </w:p>
+        </w:tc>
+      </w:tr>
+      <w:tr>
+        <w:tc>
+          <w:tcPr>
+            <w:tcW w:w="4531" w:type="dxa"/>
+          </w:tcPr>
+          <w:p>
+            <w:pPr>
+              <w:jc w:val="center"/>
+              <w:rPr>
+                <w:sz w:val="40"/>
+                <w:szCs w:val="40"/>
+                <w:lang w:val="en-IE"/>
+              </w:rPr>
+            </w:pPr>
+            <w:r>
+              <w:rPr>
+                <w:sz w:val="40"/>
+                <w:szCs w:val="40"/>
+                <w:lang w:val="en-IE"/>
+              </w:rPr>
+              <w:t>Provide occupancy figures/rates for each hotel and room type given a start and end date</w:t>
+            </w:r>
+          </w:p>
+        </w:tc>
+        <w:tc>
+          <w:tcPr>
+            <w:tcW w:w="4819" w:type="dxa"/>
+          </w:tcPr>
+          <w:p>
+            <w:pPr>
+              <w:jc w:val="center"/>
+              <w:rPr>
+                <w:sz w:val="40"/>
+                <w:szCs w:val="40"/>
+                <w:lang w:val="en-IE"/>
+              </w:rPr>
+            </w:pPr>
+            <w:r>
+              <w:rPr>
+                <w:sz w:val="40"/>
+                <w:szCs w:val="40"/>
+                <w:lang w:val="en-IE"/>
+              </w:rPr>
+              <w:t>Date</w:t>
+            </w:r>
+          </w:p>
+        </w:tc>
+      </w:tr>
+      <w:tr>
+        <w:tc>
+          <w:tcPr>
+            <w:tcW w:w="4531" w:type="dxa"/>
+          </w:tcPr>
+          <w:p>
+            <w:pPr>
+              <w:jc w:val="center"/>
+              <w:rPr>
+                <w:sz w:val="40"/>
+                <w:szCs w:val="40"/>
+                <w:lang w:val="en-IE"/>
+              </w:rPr>
+            </w:pPr>
+            <w:r>
+              <w:rPr>
+                <w:sz w:val="40"/>
+                <w:szCs w:val="40"/>
+                <w:lang w:val="en-IE"/>
+              </w:rPr>
+              <w:t>Calculate income for each hotel given a start and end date</w:t>
+            </w:r>
+          </w:p>
+        </w:tc>
+        <w:tc>
+          <w:tcPr>
+            <w:tcW w:w="4819" w:type="dxa"/>
+          </w:tcPr>
+          <w:p>
+            <w:pPr>
+              <w:jc w:val="center"/>
+              <w:rPr>
+                <w:sz w:val="40"/>
+                <w:szCs w:val="40"/>
+                <w:lang w:val="en-IE"/>
+              </w:rPr>
+            </w:pPr>
+            <w:r>
+              <w:rPr>
+                <w:sz w:val="40"/>
+                <w:szCs w:val="40"/>
+                <w:lang w:val="en-IE"/>
+              </w:rPr>
+              <w:t>Date</w:t>
+            </w:r>
           </w:p>
         </w:tc>
       </w:tr>
@@ -442,7 +500,7 @@
 </file>
 
 <file path=word/styles.xml><?xml version="1.0" encoding="utf-8"?>
-<w:styles xmlns:mc="http://schemas.openxmlformats.org/markup-compatibility/2006" xmlns:r="http://schemas.openxmlformats.org/officeDocument/2006/relationships" xmlns:w="http://schemas.openxmlformats.org/wordprocessingml/2006/main" xmlns:w14="http://schemas.microsoft.com/office/word/2010/wordml" xmlns:w15="http://schemas.microsoft.com/office/word/2012/wordml" xmlns:w16cex="http://schemas.microsoft.com/office/word/2018/wordml/cex" xmlns:w16cid="http://schemas.microsoft.com/office/word/2016/wordml/cid" xmlns:w16="http://schemas.microsoft.com/office/word/2018/wordml" xmlns:w16se="http://schemas.microsoft.com/office/word/2015/wordml/symex" mc:Ignorable="w14 w15 w16se w16cid w16 w16cex">
+<w:styles xmlns:mc="http://schemas.openxmlformats.org/markup-compatibility/2006" xmlns:r="http://schemas.openxmlformats.org/officeDocument/2006/relationships" xmlns:w="http://schemas.openxmlformats.org/wordprocessingml/2006/main" xmlns:w14="http://schemas.microsoft.com/office/word/2010/wordml" xmlns:w15="http://schemas.microsoft.com/office/word/2012/wordml" xmlns:w16cex="http://schemas.microsoft.com/office/word/2018/wordml/cex" xmlns:w16cid="http://schemas.microsoft.com/office/word/2016/wordml/cid" xmlns:w16="http://schemas.microsoft.com/office/word/2018/wordml" xmlns:w16sdtdh="http://schemas.microsoft.com/office/word/2020/wordml/sdtdatahash" xmlns:w16se="http://schemas.microsoft.com/office/word/2015/wordml/symex" mc:Ignorable="w14 w15 w16se w16cid w16 w16cex w16sdtdh">
   <w:docDefaults>
     <w:rPrDefault>
       <w:rPr>

</xml_diff>

<commit_message>
setting up file handlers for test.csv
</commit_message>
<xml_diff>
--- a/CRC.docx
+++ b/CRC.docx
@@ -31,12 +31,14 @@
         <w:tblLook w:val="04A0" w:firstRow="1" w:lastRow="0" w:firstColumn="1" w:lastColumn="0" w:noHBand="0" w:noVBand="1"/>
       </w:tblPr>
       <w:tblGrid>
-        <w:gridCol w:w="9350"/>
+        <w:gridCol w:w="4675"/>
+        <w:gridCol w:w="4675"/>
       </w:tblGrid>
       <w:tr>
         <w:tc>
           <w:tcPr>
             <w:tcW w:w="9350" w:type="dxa"/>
+            <w:gridSpan w:val="2"/>
           </w:tcPr>
           <w:p>
             <w:pPr>
@@ -44,39 +46,58 @@
               <w:rPr>
                 <w:b/>
                 <w:bCs/>
-                <w:sz w:val="40"/>
-                <w:szCs w:val="40"/>
+                <w:sz w:val="32"/>
+                <w:szCs w:val="32"/>
                 <w:lang w:val="en-IE"/>
               </w:rPr>
             </w:pPr>
-            <w:proofErr w:type="spellStart"/>
             <w:r>
               <w:rPr>
                 <w:b/>
                 <w:bCs/>
-                <w:sz w:val="40"/>
-                <w:szCs w:val="40"/>
+                <w:sz w:val="32"/>
+                <w:szCs w:val="32"/>
                 <w:lang w:val="en-IE"/>
               </w:rPr>
               <w:t>DataAnalysis</w:t>
             </w:r>
-            <w:proofErr w:type="spellEnd"/>
           </w:p>
         </w:tc>
       </w:tr>
       <w:tr>
         <w:tc>
           <w:tcPr>
-            <w:tcW w:w="9350" w:type="dxa"/>
+            <w:tcW w:w="4675" w:type="dxa"/>
           </w:tcPr>
           <w:p>
             <w:pPr>
               <w:jc w:val="center"/>
               <w:rPr>
-                <w:b/>
-                <w:bCs/>
-                <w:sz w:val="40"/>
-                <w:szCs w:val="40"/>
+                <w:sz w:val="28"/>
+                <w:szCs w:val="28"/>
+                <w:lang w:val="en-IE"/>
+              </w:rPr>
+            </w:pPr>
+            <w:r>
+              <w:rPr>
+                <w:sz w:val="28"/>
+                <w:szCs w:val="28"/>
+                <w:lang w:val="en-IE"/>
+              </w:rPr>
+              <w:t>Provide occupancy figures/rates for each hotel and room type over a specific period of time</w:t>
+            </w:r>
+          </w:p>
+        </w:tc>
+        <w:tc>
+          <w:tcPr>
+            <w:tcW w:w="4675" w:type="dxa"/>
+          </w:tcPr>
+          <w:p>
+            <w:pPr>
+              <w:jc w:val="center"/>
+              <w:rPr>
+                <w:sz w:val="28"/>
+                <w:szCs w:val="28"/>
                 <w:lang w:val="en-IE"/>
               </w:rPr>
             </w:pPr>
@@ -86,16 +107,37 @@
       <w:tr>
         <w:tc>
           <w:tcPr>
-            <w:tcW w:w="9350" w:type="dxa"/>
+            <w:tcW w:w="4675" w:type="dxa"/>
           </w:tcPr>
           <w:p>
             <w:pPr>
               <w:jc w:val="center"/>
               <w:rPr>
-                <w:b/>
-                <w:bCs/>
-                <w:sz w:val="40"/>
-                <w:szCs w:val="40"/>
+                <w:sz w:val="28"/>
+                <w:szCs w:val="28"/>
+                <w:lang w:val="en-IE"/>
+              </w:rPr>
+            </w:pPr>
+            <w:r>
+              <w:rPr>
+                <w:sz w:val="28"/>
+                <w:szCs w:val="28"/>
+                <w:lang w:val="en-IE"/>
+              </w:rPr>
+              <w:t>Calculate income for each hotel over a specific period of time</w:t>
+            </w:r>
+          </w:p>
+        </w:tc>
+        <w:tc>
+          <w:tcPr>
+            <w:tcW w:w="4675" w:type="dxa"/>
+          </w:tcPr>
+          <w:p>
+            <w:pPr>
+              <w:jc w:val="center"/>
+              <w:rPr>
+                <w:sz w:val="28"/>
+                <w:szCs w:val="28"/>
                 <w:lang w:val="en-IE"/>
               </w:rPr>
             </w:pPr>
@@ -105,323 +147,6 @@
     </w:tbl>
     <w:p>
       <w:pPr>
-        <w:jc w:val="center"/>
-        <w:rPr>
-          <w:b/>
-          <w:bCs/>
-          <w:sz w:val="40"/>
-          <w:szCs w:val="40"/>
-          <w:lang w:val="en-IE"/>
-        </w:rPr>
-      </w:pPr>
-    </w:p>
-    <w:tbl>
-      <w:tblPr>
-        <w:tblStyle w:val="TableGrid"/>
-        <w:tblW w:w="0" w:type="auto"/>
-        <w:tblLook w:val="04A0" w:firstRow="1" w:lastRow="0" w:firstColumn="1" w:lastColumn="0" w:noHBand="0" w:noVBand="1"/>
-      </w:tblPr>
-      <w:tblGrid>
-        <w:gridCol w:w="9350"/>
-      </w:tblGrid>
-      <w:tr>
-        <w:tc>
-          <w:tcPr>
-            <w:tcW w:w="9350" w:type="dxa"/>
-          </w:tcPr>
-          <w:p>
-            <w:pPr>
-              <w:jc w:val="center"/>
-              <w:rPr>
-                <w:b/>
-                <w:bCs/>
-                <w:sz w:val="40"/>
-                <w:szCs w:val="40"/>
-                <w:lang w:val="en-IE"/>
-              </w:rPr>
-            </w:pPr>
-          </w:p>
-        </w:tc>
-      </w:tr>
-      <w:tr>
-        <w:tc>
-          <w:tcPr>
-            <w:tcW w:w="9350" w:type="dxa"/>
-          </w:tcPr>
-          <w:p>
-            <w:pPr>
-              <w:jc w:val="center"/>
-              <w:rPr>
-                <w:b/>
-                <w:bCs/>
-                <w:sz w:val="40"/>
-                <w:szCs w:val="40"/>
-                <w:lang w:val="en-IE"/>
-              </w:rPr>
-            </w:pPr>
-          </w:p>
-        </w:tc>
-      </w:tr>
-      <w:tr>
-        <w:tc>
-          <w:tcPr>
-            <w:tcW w:w="9350" w:type="dxa"/>
-          </w:tcPr>
-          <w:p>
-            <w:pPr>
-              <w:jc w:val="center"/>
-              <w:rPr>
-                <w:b/>
-                <w:bCs/>
-                <w:sz w:val="40"/>
-                <w:szCs w:val="40"/>
-                <w:lang w:val="en-IE"/>
-              </w:rPr>
-            </w:pPr>
-          </w:p>
-        </w:tc>
-      </w:tr>
-    </w:tbl>
-    <w:p>
-      <w:pPr>
-        <w:jc w:val="center"/>
-        <w:rPr>
-          <w:b/>
-          <w:bCs/>
-          <w:sz w:val="40"/>
-          <w:szCs w:val="40"/>
-          <w:lang w:val="en-IE"/>
-        </w:rPr>
-      </w:pPr>
-    </w:p>
-    <w:tbl>
-      <w:tblPr>
-        <w:tblStyle w:val="TableGrid"/>
-        <w:tblW w:w="0" w:type="auto"/>
-        <w:tblLook w:val="04A0" w:firstRow="1" w:lastRow="0" w:firstColumn="1" w:lastColumn="0" w:noHBand="0" w:noVBand="1"/>
-      </w:tblPr>
-      <w:tblGrid>
-        <w:gridCol w:w="9350"/>
-      </w:tblGrid>
-      <w:tr>
-        <w:tc>
-          <w:tcPr>
-            <w:tcW w:w="9350" w:type="dxa"/>
-          </w:tcPr>
-          <w:p>
-            <w:pPr>
-              <w:jc w:val="center"/>
-              <w:rPr>
-                <w:b/>
-                <w:bCs/>
-                <w:sz w:val="40"/>
-                <w:szCs w:val="40"/>
-                <w:lang w:val="en-IE"/>
-              </w:rPr>
-            </w:pPr>
-          </w:p>
-        </w:tc>
-      </w:tr>
-      <w:tr>
-        <w:tc>
-          <w:tcPr>
-            <w:tcW w:w="9350" w:type="dxa"/>
-          </w:tcPr>
-          <w:p>
-            <w:pPr>
-              <w:jc w:val="center"/>
-              <w:rPr>
-                <w:b/>
-                <w:bCs/>
-                <w:sz w:val="40"/>
-                <w:szCs w:val="40"/>
-                <w:lang w:val="en-IE"/>
-              </w:rPr>
-            </w:pPr>
-          </w:p>
-        </w:tc>
-      </w:tr>
-      <w:tr>
-        <w:tc>
-          <w:tcPr>
-            <w:tcW w:w="9350" w:type="dxa"/>
-          </w:tcPr>
-          <w:p>
-            <w:pPr>
-              <w:jc w:val="center"/>
-              <w:rPr>
-                <w:b/>
-                <w:bCs/>
-                <w:sz w:val="40"/>
-                <w:szCs w:val="40"/>
-                <w:lang w:val="en-IE"/>
-              </w:rPr>
-            </w:pPr>
-          </w:p>
-        </w:tc>
-      </w:tr>
-    </w:tbl>
-    <w:p>
-      <w:pPr>
-        <w:jc w:val="center"/>
-        <w:rPr>
-          <w:b/>
-          <w:bCs/>
-          <w:sz w:val="40"/>
-          <w:szCs w:val="40"/>
-          <w:lang w:val="en-IE"/>
-        </w:rPr>
-      </w:pPr>
-    </w:p>
-    <w:tbl>
-      <w:tblPr>
-        <w:tblStyle w:val="TableGrid"/>
-        <w:tblW w:w="0" w:type="auto"/>
-        <w:tblLook w:val="04A0" w:firstRow="1" w:lastRow="0" w:firstColumn="1" w:lastColumn="0" w:noHBand="0" w:noVBand="1"/>
-      </w:tblPr>
-      <w:tblGrid>
-        <w:gridCol w:w="9350"/>
-      </w:tblGrid>
-      <w:tr>
-        <w:tc>
-          <w:tcPr>
-            <w:tcW w:w="9350" w:type="dxa"/>
-          </w:tcPr>
-          <w:p>
-            <w:pPr>
-              <w:jc w:val="center"/>
-              <w:rPr>
-                <w:b/>
-                <w:bCs/>
-                <w:sz w:val="40"/>
-                <w:szCs w:val="40"/>
-                <w:lang w:val="en-IE"/>
-              </w:rPr>
-            </w:pPr>
-          </w:p>
-        </w:tc>
-      </w:tr>
-      <w:tr>
-        <w:tc>
-          <w:tcPr>
-            <w:tcW w:w="9350" w:type="dxa"/>
-          </w:tcPr>
-          <w:p>
-            <w:pPr>
-              <w:jc w:val="center"/>
-              <w:rPr>
-                <w:b/>
-                <w:bCs/>
-                <w:sz w:val="40"/>
-                <w:szCs w:val="40"/>
-                <w:lang w:val="en-IE"/>
-              </w:rPr>
-            </w:pPr>
-          </w:p>
-        </w:tc>
-      </w:tr>
-      <w:tr>
-        <w:tc>
-          <w:tcPr>
-            <w:tcW w:w="9350" w:type="dxa"/>
-          </w:tcPr>
-          <w:p>
-            <w:pPr>
-              <w:jc w:val="center"/>
-              <w:rPr>
-                <w:b/>
-                <w:bCs/>
-                <w:sz w:val="40"/>
-                <w:szCs w:val="40"/>
-                <w:lang w:val="en-IE"/>
-              </w:rPr>
-            </w:pPr>
-          </w:p>
-        </w:tc>
-      </w:tr>
-    </w:tbl>
-    <w:p>
-      <w:pPr>
-        <w:jc w:val="center"/>
-        <w:rPr>
-          <w:b/>
-          <w:bCs/>
-          <w:sz w:val="40"/>
-          <w:szCs w:val="40"/>
-          <w:lang w:val="en-IE"/>
-        </w:rPr>
-      </w:pPr>
-    </w:p>
-    <w:tbl>
-      <w:tblPr>
-        <w:tblStyle w:val="TableGrid"/>
-        <w:tblW w:w="0" w:type="auto"/>
-        <w:tblLook w:val="04A0" w:firstRow="1" w:lastRow="0" w:firstColumn="1" w:lastColumn="0" w:noHBand="0" w:noVBand="1"/>
-      </w:tblPr>
-      <w:tblGrid>
-        <w:gridCol w:w="9350"/>
-      </w:tblGrid>
-      <w:tr>
-        <w:tc>
-          <w:tcPr>
-            <w:tcW w:w="9350" w:type="dxa"/>
-          </w:tcPr>
-          <w:p>
-            <w:pPr>
-              <w:jc w:val="center"/>
-              <w:rPr>
-                <w:b/>
-                <w:bCs/>
-                <w:sz w:val="40"/>
-                <w:szCs w:val="40"/>
-                <w:lang w:val="en-IE"/>
-              </w:rPr>
-            </w:pPr>
-          </w:p>
-        </w:tc>
-      </w:tr>
-      <w:tr>
-        <w:tc>
-          <w:tcPr>
-            <w:tcW w:w="9350" w:type="dxa"/>
-          </w:tcPr>
-          <w:p>
-            <w:pPr>
-              <w:jc w:val="center"/>
-              <w:rPr>
-                <w:b/>
-                <w:bCs/>
-                <w:sz w:val="40"/>
-                <w:szCs w:val="40"/>
-                <w:lang w:val="en-IE"/>
-              </w:rPr>
-            </w:pPr>
-          </w:p>
-        </w:tc>
-      </w:tr>
-      <w:tr>
-        <w:tc>
-          <w:tcPr>
-            <w:tcW w:w="9350" w:type="dxa"/>
-          </w:tcPr>
-          <w:p>
-            <w:pPr>
-              <w:jc w:val="center"/>
-              <w:rPr>
-                <w:b/>
-                <w:bCs/>
-                <w:sz w:val="40"/>
-                <w:szCs w:val="40"/>
-                <w:lang w:val="en-IE"/>
-              </w:rPr>
-            </w:pPr>
-          </w:p>
-        </w:tc>
-      </w:tr>
-    </w:tbl>
-    <w:p>
-      <w:pPr>
-        <w:jc w:val="center"/>
         <w:rPr>
           <w:b/>
           <w:bCs/>

</xml_diff>